<commit_message>
Project 1 with description
</commit_message>
<xml_diff>
--- a/Project1/Project Description.docx
+++ b/Project1/Project Description.docx
@@ -658,7 +658,7 @@
                 <w:noProof/>
                 <w:webHidden/>
               </w:rPr>
-              <w:t>5</w:t>
+              <w:t>4</w:t>
             </w:r>
             <w:r>
               <w:rPr>
@@ -2942,7 +2942,7 @@
 </file>
 
 <file path=customXml/itemProps1.xml><?xml version="1.0" encoding="utf-8"?>
-<ds:datastoreItem xmlns:ds="http://schemas.openxmlformats.org/officeDocument/2006/customXml" ds:itemID="{A6603A68-B994-450F-8130-774B7FA9DDDF}">
+<ds:datastoreItem xmlns:ds="http://schemas.openxmlformats.org/officeDocument/2006/customXml" ds:itemID="{8B08476D-8552-41BC-AAC3-D250EA6644D9}">
   <ds:schemaRefs>
     <ds:schemaRef ds:uri="http://schemas.openxmlformats.org/officeDocument/2006/bibliography"/>
   </ds:schemaRefs>

</xml_diff>